<commit_message>
agregue imagen de pitagoras
</commit_message>
<xml_diff>
--- a/Metan mano.docx
+++ b/Metan mano.docx
@@ -1,6 +1,6 @@
 
 <file path=word/document.xml><?xml version="1.0" encoding="utf-8"?>
-<w:document xmlns:wpc="http://schemas.microsoft.com/office/word/2010/wordprocessingCanvas" xmlns:cx="http://schemas.microsoft.com/office/drawing/2014/chartex" xmlns:cx1="http://schemas.microsoft.com/office/drawing/2015/9/8/chartex" xmlns:cx2="http://schemas.microsoft.com/office/drawing/2015/10/21/chartex" xmlns:cx3="http://schemas.microsoft.com/office/drawing/2016/5/9/chartex" xmlns:cx4="http://schemas.microsoft.com/office/drawing/2016/5/10/chartex" xmlns:cx5="http://schemas.microsoft.com/office/drawing/2016/5/11/chartex" xmlns:cx6="http://schemas.microsoft.com/office/drawing/2016/5/12/chartex" xmlns:cx7="http://schemas.microsoft.com/office/drawing/2016/5/13/chartex" xmlns:cx8="http://schemas.microsoft.com/office/drawing/2016/5/14/chartex" xmlns:mc="http://schemas.openxmlformats.org/markup-compatibility/2006" xmlns:aink="http://schemas.microsoft.com/office/drawing/2016/ink" xmlns:am3d="http://schemas.microsoft.com/office/drawing/2017/model3d" xmlns:o="urn:schemas-microsoft-com:office:office" xmlns:oel="http://schemas.microsoft.com/office/2019/extlst" xmlns:r="http://schemas.openxmlformats.org/officeDocument/2006/relationships" xmlns:m="http://schemas.openxmlformats.org/officeDocument/2006/math" xmlns:v="urn:schemas-microsoft-com:vml" xmlns:wp14="http://schemas.microsoft.com/office/word/2010/wordprocessingDrawing" xmlns:wp="http://schemas.openxmlformats.org/drawingml/2006/wordprocessingDrawing" xmlns:w10="urn:schemas-microsoft-com:office:word" xmlns:w="http://schemas.openxmlformats.org/wordprocessingml/2006/main" xmlns:w14="http://schemas.microsoft.com/office/word/2010/wordml" xmlns:w15="http://schemas.microsoft.com/office/word/2012/wordml" xmlns:w16cex="http://schemas.microsoft.com/office/word/2018/wordml/cex" xmlns:w16cid="http://schemas.microsoft.com/office/word/2016/wordml/cid" xmlns:w16="http://schemas.microsoft.com/office/word/2018/wordml" xmlns:w16du="http://schemas.microsoft.com/office/word/2023/wordml/word16du" xmlns:w16sdtdh="http://schemas.microsoft.com/office/word/2020/wordml/sdtdatahash" xmlns:w16sdtfl="http://schemas.microsoft.com/office/word/2024/wordml/sdtformatlock" xmlns:w16se="http://schemas.microsoft.com/office/word/2015/wordml/symex" xmlns:wpg="http://schemas.microsoft.com/office/word/2010/wordprocessingGroup" xmlns:wpi="http://schemas.microsoft.com/office/word/2010/wordprocessingInk" xmlns:wne="http://schemas.microsoft.com/office/word/2006/wordml" xmlns:wps="http://schemas.microsoft.com/office/word/2010/wordprocessingShape" mc:Ignorable="w14 w15 w16se w16cid w16 w16cex w16sdtdh w16sdtfl w16du wp14">
+<w:document xmlns:wpc="http://schemas.microsoft.com/office/word/2010/wordprocessingCanvas" xmlns:cx="http://schemas.microsoft.com/office/drawing/2014/chartex" xmlns:cx1="http://schemas.microsoft.com/office/drawing/2015/9/8/chartex" xmlns:cx2="http://schemas.microsoft.com/office/drawing/2015/10/21/chartex" xmlns:cx3="http://schemas.microsoft.com/office/drawing/2016/5/9/chartex" xmlns:cx4="http://schemas.microsoft.com/office/drawing/2016/5/10/chartex" xmlns:cx5="http://schemas.microsoft.com/office/drawing/2016/5/11/chartex" xmlns:cx6="http://schemas.microsoft.com/office/drawing/2016/5/12/chartex" xmlns:cx7="http://schemas.microsoft.com/office/drawing/2016/5/13/chartex" xmlns:cx8="http://schemas.microsoft.com/office/drawing/2016/5/14/chartex" xmlns:mc="http://schemas.openxmlformats.org/markup-compatibility/2006" xmlns:aink="http://schemas.microsoft.com/office/drawing/2016/ink" xmlns:am3d="http://schemas.microsoft.com/office/drawing/2017/model3d" xmlns:o="urn:schemas-microsoft-com:office:office" xmlns:oel="http://schemas.microsoft.com/office/2019/extlst" xmlns:r="http://schemas.openxmlformats.org/officeDocument/2006/relationships" xmlns:m="http://schemas.openxmlformats.org/officeDocument/2006/math" xmlns:v="urn:schemas-microsoft-com:vml" xmlns:wp14="http://schemas.microsoft.com/office/word/2010/wordprocessingDrawing" xmlns:wp="http://schemas.openxmlformats.org/drawingml/2006/wordprocessingDrawing" xmlns:w10="urn:schemas-microsoft-com:office:word" xmlns:w="http://schemas.openxmlformats.org/wordprocessingml/2006/main" xmlns:w14="http://schemas.microsoft.com/office/word/2010/wordml" xmlns:w15="http://schemas.microsoft.com/office/word/2012/wordml" xmlns:w16cex="http://schemas.microsoft.com/office/word/2018/wordml/cex" xmlns:w16cid="http://schemas.microsoft.com/office/word/2016/wordml/cid" xmlns:w16="http://schemas.microsoft.com/office/word/2018/wordml" xmlns:w16sdtdh="http://schemas.microsoft.com/office/word/2020/wordml/sdtdatahash" xmlns:w16se="http://schemas.microsoft.com/office/word/2015/wordml/symex" xmlns:wpg="http://schemas.microsoft.com/office/word/2010/wordprocessingGroup" xmlns:wpi="http://schemas.microsoft.com/office/word/2010/wordprocessingInk" xmlns:wne="http://schemas.microsoft.com/office/word/2006/wordml" xmlns:wps="http://schemas.microsoft.com/office/word/2010/wordprocessingShape" mc:Ignorable="w14 w15 w16se w16cid w16 w16cex w16sdtdh wp14">
   <w:body>
     <w:p>
       <w:pPr>
@@ -75,6 +75,56 @@
       <w:pPr>
         <w:jc w:val="center"/>
       </w:pPr>
+      <w:r>
+        <w:rPr>
+          <w:noProof/>
+        </w:rPr>
+        <w:drawing>
+          <wp:inline distT="0" distB="0" distL="0" distR="0" wp14:anchorId="28AE35DE" wp14:editId="170DF7E1">
+            <wp:extent cx="4762500" cy="4657725"/>
+            <wp:effectExtent l="0" t="0" r="0" b="9525"/>
+            <wp:docPr id="770771773" name="Imagen 1"/>
+            <wp:cNvGraphicFramePr>
+              <a:graphicFrameLocks xmlns:a="http://schemas.openxmlformats.org/drawingml/2006/main" noChangeAspect="1"/>
+            </wp:cNvGraphicFramePr>
+            <a:graphic xmlns:a="http://schemas.openxmlformats.org/drawingml/2006/main">
+              <a:graphicData uri="http://schemas.openxmlformats.org/drawingml/2006/picture">
+                <pic:pic xmlns:pic="http://schemas.openxmlformats.org/drawingml/2006/picture">
+                  <pic:nvPicPr>
+                    <pic:cNvPr id="0" name="Picture 2"/>
+                    <pic:cNvPicPr>
+                      <a:picLocks noChangeAspect="1" noChangeArrowheads="1"/>
+                    </pic:cNvPicPr>
+                  </pic:nvPicPr>
+                  <pic:blipFill>
+                    <a:blip r:embed="rId4">
+                      <a:extLst>
+                        <a:ext uri="{28A0092B-C50C-407E-A947-70E740481C1C}">
+                          <a14:useLocalDpi xmlns:a14="http://schemas.microsoft.com/office/drawing/2010/main" val="0"/>
+                        </a:ext>
+                      </a:extLst>
+                    </a:blip>
+                    <a:srcRect/>
+                    <a:stretch>
+                      <a:fillRect/>
+                    </a:stretch>
+                  </pic:blipFill>
+                  <pic:spPr bwMode="auto">
+                    <a:xfrm>
+                      <a:off x="0" y="0"/>
+                      <a:ext cx="4762500" cy="4657725"/>
+                    </a:xfrm>
+                    <a:prstGeom prst="rect">
+                      <a:avLst/>
+                    </a:prstGeom>
+                    <a:noFill/>
+                  </pic:spPr>
+                </pic:pic>
+              </a:graphicData>
+            </a:graphic>
+          </wp:inline>
+        </w:drawing>
+      </w:r>
       <w:r>
         <w:rPr>
           <w:noProof/>
@@ -95,7 +145,7 @@
                     <pic:cNvPicPr/>
                   </pic:nvPicPr>
                   <pic:blipFill>
-                    <a:blip r:embed="rId4"/>
+                    <a:blip r:embed="rId5"/>
                     <a:stretch>
                       <a:fillRect/>
                     </a:stretch>
@@ -127,7 +177,7 @@
 </file>
 
 <file path=word/styles.xml><?xml version="1.0" encoding="utf-8"?>
-<w:styles xmlns:mc="http://schemas.openxmlformats.org/markup-compatibility/2006" xmlns:r="http://schemas.openxmlformats.org/officeDocument/2006/relationships" xmlns:w="http://schemas.openxmlformats.org/wordprocessingml/2006/main" xmlns:w14="http://schemas.microsoft.com/office/word/2010/wordml" xmlns:w15="http://schemas.microsoft.com/office/word/2012/wordml" xmlns:w16cex="http://schemas.microsoft.com/office/word/2018/wordml/cex" xmlns:w16cid="http://schemas.microsoft.com/office/word/2016/wordml/cid" xmlns:w16="http://schemas.microsoft.com/office/word/2018/wordml" xmlns:w16du="http://schemas.microsoft.com/office/word/2023/wordml/word16du" xmlns:w16sdtdh="http://schemas.microsoft.com/office/word/2020/wordml/sdtdatahash" xmlns:w16sdtfl="http://schemas.microsoft.com/office/word/2024/wordml/sdtformatlock" xmlns:w16se="http://schemas.microsoft.com/office/word/2015/wordml/symex" mc:Ignorable="w14 w15 w16se w16cid w16 w16cex w16sdtdh w16sdtfl w16du">
+<w:styles xmlns:mc="http://schemas.openxmlformats.org/markup-compatibility/2006" xmlns:r="http://schemas.openxmlformats.org/officeDocument/2006/relationships" xmlns:w="http://schemas.openxmlformats.org/wordprocessingml/2006/main" xmlns:w14="http://schemas.microsoft.com/office/word/2010/wordml" xmlns:w15="http://schemas.microsoft.com/office/word/2012/wordml" xmlns:w16cex="http://schemas.microsoft.com/office/word/2018/wordml/cex" xmlns:w16cid="http://schemas.microsoft.com/office/word/2016/wordml/cid" xmlns:w16="http://schemas.microsoft.com/office/word/2018/wordml" xmlns:w16sdtdh="http://schemas.microsoft.com/office/word/2020/wordml/sdtdatahash" xmlns:w16se="http://schemas.microsoft.com/office/word/2015/wordml/symex" mc:Ignorable="w14 w15 w16se w16cid w16 w16cex w16sdtdh">
   <w:docDefaults>
     <w:rPrDefault>
       <w:rPr>
@@ -527,11 +577,11 @@
     <w:name w:val="Normal"/>
     <w:qFormat/>
   </w:style>
-  <w:style w:type="paragraph" w:styleId="Heading1">
+  <w:style w:type="paragraph" w:styleId="Ttulo1">
     <w:name w:val="heading 1"/>
     <w:basedOn w:val="Normal"/>
     <w:next w:val="Normal"/>
-    <w:link w:val="Heading1Char"/>
+    <w:link w:val="Ttulo1Car"/>
     <w:uiPriority w:val="9"/>
     <w:qFormat/>
     <w:rsid w:val="0066777B"/>
@@ -548,11 +598,11 @@
       <w:szCs w:val="40"/>
     </w:rPr>
   </w:style>
-  <w:style w:type="paragraph" w:styleId="Heading2">
+  <w:style w:type="paragraph" w:styleId="Ttulo2">
     <w:name w:val="heading 2"/>
     <w:basedOn w:val="Normal"/>
     <w:next w:val="Normal"/>
-    <w:link w:val="Heading2Char"/>
+    <w:link w:val="Ttulo2Car"/>
     <w:uiPriority w:val="9"/>
     <w:semiHidden/>
     <w:unhideWhenUsed/>
@@ -571,11 +621,11 @@
       <w:szCs w:val="32"/>
     </w:rPr>
   </w:style>
-  <w:style w:type="paragraph" w:styleId="Heading3">
+  <w:style w:type="paragraph" w:styleId="Ttulo3">
     <w:name w:val="heading 3"/>
     <w:basedOn w:val="Normal"/>
     <w:next w:val="Normal"/>
-    <w:link w:val="Heading3Char"/>
+    <w:link w:val="Ttulo3Car"/>
     <w:uiPriority w:val="9"/>
     <w:semiHidden/>
     <w:unhideWhenUsed/>
@@ -594,11 +644,11 @@
       <w:szCs w:val="28"/>
     </w:rPr>
   </w:style>
-  <w:style w:type="paragraph" w:styleId="Heading4">
+  <w:style w:type="paragraph" w:styleId="Ttulo4">
     <w:name w:val="heading 4"/>
     <w:basedOn w:val="Normal"/>
     <w:next w:val="Normal"/>
-    <w:link w:val="Heading4Char"/>
+    <w:link w:val="Ttulo4Car"/>
     <w:uiPriority w:val="9"/>
     <w:semiHidden/>
     <w:unhideWhenUsed/>
@@ -617,11 +667,11 @@
       <w:color w:val="2F5496" w:themeColor="accent1" w:themeShade="BF"/>
     </w:rPr>
   </w:style>
-  <w:style w:type="paragraph" w:styleId="Heading5">
+  <w:style w:type="paragraph" w:styleId="Ttulo5">
     <w:name w:val="heading 5"/>
     <w:basedOn w:val="Normal"/>
     <w:next w:val="Normal"/>
-    <w:link w:val="Heading5Char"/>
+    <w:link w:val="Ttulo5Car"/>
     <w:uiPriority w:val="9"/>
     <w:semiHidden/>
     <w:unhideWhenUsed/>
@@ -638,11 +688,11 @@
       <w:color w:val="2F5496" w:themeColor="accent1" w:themeShade="BF"/>
     </w:rPr>
   </w:style>
-  <w:style w:type="paragraph" w:styleId="Heading6">
+  <w:style w:type="paragraph" w:styleId="Ttulo6">
     <w:name w:val="heading 6"/>
     <w:basedOn w:val="Normal"/>
     <w:next w:val="Normal"/>
-    <w:link w:val="Heading6Char"/>
+    <w:link w:val="Ttulo6Car"/>
     <w:uiPriority w:val="9"/>
     <w:semiHidden/>
     <w:unhideWhenUsed/>
@@ -661,11 +711,11 @@
       <w:color w:val="595959" w:themeColor="text1" w:themeTint="A6"/>
     </w:rPr>
   </w:style>
-  <w:style w:type="paragraph" w:styleId="Heading7">
+  <w:style w:type="paragraph" w:styleId="Ttulo7">
     <w:name w:val="heading 7"/>
     <w:basedOn w:val="Normal"/>
     <w:next w:val="Normal"/>
-    <w:link w:val="Heading7Char"/>
+    <w:link w:val="Ttulo7Car"/>
     <w:uiPriority w:val="9"/>
     <w:semiHidden/>
     <w:unhideWhenUsed/>
@@ -682,11 +732,11 @@
       <w:color w:val="595959" w:themeColor="text1" w:themeTint="A6"/>
     </w:rPr>
   </w:style>
-  <w:style w:type="paragraph" w:styleId="Heading8">
+  <w:style w:type="paragraph" w:styleId="Ttulo8">
     <w:name w:val="heading 8"/>
     <w:basedOn w:val="Normal"/>
     <w:next w:val="Normal"/>
-    <w:link w:val="Heading8Char"/>
+    <w:link w:val="Ttulo8Car"/>
     <w:uiPriority w:val="9"/>
     <w:semiHidden/>
     <w:unhideWhenUsed/>
@@ -705,11 +755,11 @@
       <w:color w:val="272727" w:themeColor="text1" w:themeTint="D8"/>
     </w:rPr>
   </w:style>
-  <w:style w:type="paragraph" w:styleId="Heading9">
+  <w:style w:type="paragraph" w:styleId="Ttulo9">
     <w:name w:val="heading 9"/>
     <w:basedOn w:val="Normal"/>
     <w:next w:val="Normal"/>
-    <w:link w:val="Heading9Char"/>
+    <w:link w:val="Ttulo9Car"/>
     <w:uiPriority w:val="9"/>
     <w:semiHidden/>
     <w:unhideWhenUsed/>
@@ -726,12 +776,13 @@
       <w:color w:val="272727" w:themeColor="text1" w:themeTint="D8"/>
     </w:rPr>
   </w:style>
-  <w:style w:type="character" w:default="1" w:styleId="DefaultParagraphFont">
+  <w:style w:type="character" w:default="1" w:styleId="Fuentedeprrafopredeter">
     <w:name w:val="Default Paragraph Font"/>
     <w:uiPriority w:val="1"/>
+    <w:semiHidden/>
     <w:unhideWhenUsed/>
   </w:style>
-  <w:style w:type="table" w:default="1" w:styleId="TableNormal">
+  <w:style w:type="table" w:default="1" w:styleId="Tablanormal">
     <w:name w:val="Normal Table"/>
     <w:uiPriority w:val="99"/>
     <w:semiHidden/>
@@ -746,16 +797,16 @@
       </w:tblCellMar>
     </w:tblPr>
   </w:style>
-  <w:style w:type="numbering" w:default="1" w:styleId="NoList">
+  <w:style w:type="numbering" w:default="1" w:styleId="Sinlista">
     <w:name w:val="No List"/>
     <w:uiPriority w:val="99"/>
     <w:semiHidden/>
     <w:unhideWhenUsed/>
   </w:style>
-  <w:style w:type="character" w:customStyle="1" w:styleId="Heading1Char">
-    <w:name w:val="Heading 1 Char"/>
-    <w:basedOn w:val="DefaultParagraphFont"/>
-    <w:link w:val="Heading1"/>
+  <w:style w:type="character" w:customStyle="1" w:styleId="Ttulo1Car">
+    <w:name w:val="Título 1 Car"/>
+    <w:basedOn w:val="Fuentedeprrafopredeter"/>
+    <w:link w:val="Ttulo1"/>
     <w:uiPriority w:val="9"/>
     <w:rsid w:val="0066777B"/>
     <w:rPr>
@@ -765,10 +816,10 @@
       <w:szCs w:val="40"/>
     </w:rPr>
   </w:style>
-  <w:style w:type="character" w:customStyle="1" w:styleId="Heading2Char">
-    <w:name w:val="Heading 2 Char"/>
-    <w:basedOn w:val="DefaultParagraphFont"/>
-    <w:link w:val="Heading2"/>
+  <w:style w:type="character" w:customStyle="1" w:styleId="Ttulo2Car">
+    <w:name w:val="Título 2 Car"/>
+    <w:basedOn w:val="Fuentedeprrafopredeter"/>
+    <w:link w:val="Ttulo2"/>
     <w:uiPriority w:val="9"/>
     <w:semiHidden/>
     <w:rsid w:val="0066777B"/>
@@ -779,10 +830,10 @@
       <w:szCs w:val="32"/>
     </w:rPr>
   </w:style>
-  <w:style w:type="character" w:customStyle="1" w:styleId="Heading3Char">
-    <w:name w:val="Heading 3 Char"/>
-    <w:basedOn w:val="DefaultParagraphFont"/>
-    <w:link w:val="Heading3"/>
+  <w:style w:type="character" w:customStyle="1" w:styleId="Ttulo3Car">
+    <w:name w:val="Título 3 Car"/>
+    <w:basedOn w:val="Fuentedeprrafopredeter"/>
+    <w:link w:val="Ttulo3"/>
     <w:uiPriority w:val="9"/>
     <w:semiHidden/>
     <w:rsid w:val="0066777B"/>
@@ -793,10 +844,10 @@
       <w:szCs w:val="28"/>
     </w:rPr>
   </w:style>
-  <w:style w:type="character" w:customStyle="1" w:styleId="Heading4Char">
-    <w:name w:val="Heading 4 Char"/>
-    <w:basedOn w:val="DefaultParagraphFont"/>
-    <w:link w:val="Heading4"/>
+  <w:style w:type="character" w:customStyle="1" w:styleId="Ttulo4Car">
+    <w:name w:val="Título 4 Car"/>
+    <w:basedOn w:val="Fuentedeprrafopredeter"/>
+    <w:link w:val="Ttulo4"/>
     <w:uiPriority w:val="9"/>
     <w:semiHidden/>
     <w:rsid w:val="0066777B"/>
@@ -807,10 +858,10 @@
       <w:color w:val="2F5496" w:themeColor="accent1" w:themeShade="BF"/>
     </w:rPr>
   </w:style>
-  <w:style w:type="character" w:customStyle="1" w:styleId="Heading5Char">
-    <w:name w:val="Heading 5 Char"/>
-    <w:basedOn w:val="DefaultParagraphFont"/>
-    <w:link w:val="Heading5"/>
+  <w:style w:type="character" w:customStyle="1" w:styleId="Ttulo5Car">
+    <w:name w:val="Título 5 Car"/>
+    <w:basedOn w:val="Fuentedeprrafopredeter"/>
+    <w:link w:val="Ttulo5"/>
     <w:uiPriority w:val="9"/>
     <w:semiHidden/>
     <w:rsid w:val="0066777B"/>
@@ -819,10 +870,10 @@
       <w:color w:val="2F5496" w:themeColor="accent1" w:themeShade="BF"/>
     </w:rPr>
   </w:style>
-  <w:style w:type="character" w:customStyle="1" w:styleId="Heading6Char">
-    <w:name w:val="Heading 6 Char"/>
-    <w:basedOn w:val="DefaultParagraphFont"/>
-    <w:link w:val="Heading6"/>
+  <w:style w:type="character" w:customStyle="1" w:styleId="Ttulo6Car">
+    <w:name w:val="Título 6 Car"/>
+    <w:basedOn w:val="Fuentedeprrafopredeter"/>
+    <w:link w:val="Ttulo6"/>
     <w:uiPriority w:val="9"/>
     <w:semiHidden/>
     <w:rsid w:val="0066777B"/>
@@ -833,10 +884,10 @@
       <w:color w:val="595959" w:themeColor="text1" w:themeTint="A6"/>
     </w:rPr>
   </w:style>
-  <w:style w:type="character" w:customStyle="1" w:styleId="Heading7Char">
-    <w:name w:val="Heading 7 Char"/>
-    <w:basedOn w:val="DefaultParagraphFont"/>
-    <w:link w:val="Heading7"/>
+  <w:style w:type="character" w:customStyle="1" w:styleId="Ttulo7Car">
+    <w:name w:val="Título 7 Car"/>
+    <w:basedOn w:val="Fuentedeprrafopredeter"/>
+    <w:link w:val="Ttulo7"/>
     <w:uiPriority w:val="9"/>
     <w:semiHidden/>
     <w:rsid w:val="0066777B"/>
@@ -845,10 +896,10 @@
       <w:color w:val="595959" w:themeColor="text1" w:themeTint="A6"/>
     </w:rPr>
   </w:style>
-  <w:style w:type="character" w:customStyle="1" w:styleId="Heading8Char">
-    <w:name w:val="Heading 8 Char"/>
-    <w:basedOn w:val="DefaultParagraphFont"/>
-    <w:link w:val="Heading8"/>
+  <w:style w:type="character" w:customStyle="1" w:styleId="Ttulo8Car">
+    <w:name w:val="Título 8 Car"/>
+    <w:basedOn w:val="Fuentedeprrafopredeter"/>
+    <w:link w:val="Ttulo8"/>
     <w:uiPriority w:val="9"/>
     <w:semiHidden/>
     <w:rsid w:val="0066777B"/>
@@ -859,10 +910,10 @@
       <w:color w:val="272727" w:themeColor="text1" w:themeTint="D8"/>
     </w:rPr>
   </w:style>
-  <w:style w:type="character" w:customStyle="1" w:styleId="Heading9Char">
-    <w:name w:val="Heading 9 Char"/>
-    <w:basedOn w:val="DefaultParagraphFont"/>
-    <w:link w:val="Heading9"/>
+  <w:style w:type="character" w:customStyle="1" w:styleId="Ttulo9Car">
+    <w:name w:val="Título 9 Car"/>
+    <w:basedOn w:val="Fuentedeprrafopredeter"/>
+    <w:link w:val="Ttulo9"/>
     <w:uiPriority w:val="9"/>
     <w:semiHidden/>
     <w:rsid w:val="0066777B"/>
@@ -871,11 +922,11 @@
       <w:color w:val="272727" w:themeColor="text1" w:themeTint="D8"/>
     </w:rPr>
   </w:style>
-  <w:style w:type="paragraph" w:styleId="Title">
+  <w:style w:type="paragraph" w:styleId="Ttulo">
     <w:name w:val="Title"/>
     <w:basedOn w:val="Normal"/>
     <w:next w:val="Normal"/>
-    <w:link w:val="TitleChar"/>
+    <w:link w:val="TtuloCar"/>
     <w:uiPriority w:val="10"/>
     <w:qFormat/>
     <w:rsid w:val="0066777B"/>
@@ -891,10 +942,10 @@
       <w:szCs w:val="56"/>
     </w:rPr>
   </w:style>
-  <w:style w:type="character" w:customStyle="1" w:styleId="TitleChar">
-    <w:name w:val="Title Char"/>
-    <w:basedOn w:val="DefaultParagraphFont"/>
-    <w:link w:val="Title"/>
+  <w:style w:type="character" w:customStyle="1" w:styleId="TtuloCar">
+    <w:name w:val="Título Car"/>
+    <w:basedOn w:val="Fuentedeprrafopredeter"/>
+    <w:link w:val="Ttulo"/>
     <w:uiPriority w:val="10"/>
     <w:rsid w:val="0066777B"/>
     <w:rPr>
@@ -905,11 +956,11 @@
       <w:szCs w:val="56"/>
     </w:rPr>
   </w:style>
-  <w:style w:type="paragraph" w:styleId="Subtitle">
+  <w:style w:type="paragraph" w:styleId="Subttulo">
     <w:name w:val="Subtitle"/>
     <w:basedOn w:val="Normal"/>
     <w:next w:val="Normal"/>
-    <w:link w:val="SubtitleChar"/>
+    <w:link w:val="SubttuloCar"/>
     <w:uiPriority w:val="11"/>
     <w:qFormat/>
     <w:rsid w:val="0066777B"/>
@@ -926,10 +977,10 @@
       <w:szCs w:val="28"/>
     </w:rPr>
   </w:style>
-  <w:style w:type="character" w:customStyle="1" w:styleId="SubtitleChar">
-    <w:name w:val="Subtitle Char"/>
-    <w:basedOn w:val="DefaultParagraphFont"/>
-    <w:link w:val="Subtitle"/>
+  <w:style w:type="character" w:customStyle="1" w:styleId="SubttuloCar">
+    <w:name w:val="Subtítulo Car"/>
+    <w:basedOn w:val="Fuentedeprrafopredeter"/>
+    <w:link w:val="Subttulo"/>
     <w:uiPriority w:val="11"/>
     <w:rsid w:val="0066777B"/>
     <w:rPr>
@@ -940,11 +991,11 @@
       <w:szCs w:val="28"/>
     </w:rPr>
   </w:style>
-  <w:style w:type="paragraph" w:styleId="Quote">
+  <w:style w:type="paragraph" w:styleId="Cita">
     <w:name w:val="Quote"/>
     <w:basedOn w:val="Normal"/>
     <w:next w:val="Normal"/>
-    <w:link w:val="QuoteChar"/>
+    <w:link w:val="CitaCar"/>
     <w:uiPriority w:val="29"/>
     <w:qFormat/>
     <w:rsid w:val="0066777B"/>
@@ -958,10 +1009,10 @@
       <w:color w:val="404040" w:themeColor="text1" w:themeTint="BF"/>
     </w:rPr>
   </w:style>
-  <w:style w:type="character" w:customStyle="1" w:styleId="QuoteChar">
-    <w:name w:val="Quote Char"/>
-    <w:basedOn w:val="DefaultParagraphFont"/>
-    <w:link w:val="Quote"/>
+  <w:style w:type="character" w:customStyle="1" w:styleId="CitaCar">
+    <w:name w:val="Cita Car"/>
+    <w:basedOn w:val="Fuentedeprrafopredeter"/>
+    <w:link w:val="Cita"/>
     <w:uiPriority w:val="29"/>
     <w:rsid w:val="0066777B"/>
     <w:rPr>
@@ -970,7 +1021,7 @@
       <w:color w:val="404040" w:themeColor="text1" w:themeTint="BF"/>
     </w:rPr>
   </w:style>
-  <w:style w:type="paragraph" w:styleId="ListParagraph">
+  <w:style w:type="paragraph" w:styleId="Prrafodelista">
     <w:name w:val="List Paragraph"/>
     <w:basedOn w:val="Normal"/>
     <w:uiPriority w:val="34"/>
@@ -981,9 +1032,9 @@
       <w:contextualSpacing/>
     </w:pPr>
   </w:style>
-  <w:style w:type="character" w:styleId="IntenseEmphasis">
+  <w:style w:type="character" w:styleId="nfasisintenso">
     <w:name w:val="Intense Emphasis"/>
-    <w:basedOn w:val="DefaultParagraphFont"/>
+    <w:basedOn w:val="Fuentedeprrafopredeter"/>
     <w:uiPriority w:val="21"/>
     <w:qFormat/>
     <w:rsid w:val="0066777B"/>
@@ -993,11 +1044,11 @@
       <w:color w:val="2F5496" w:themeColor="accent1" w:themeShade="BF"/>
     </w:rPr>
   </w:style>
-  <w:style w:type="paragraph" w:styleId="IntenseQuote">
+  <w:style w:type="paragraph" w:styleId="Citadestacada">
     <w:name w:val="Intense Quote"/>
     <w:basedOn w:val="Normal"/>
     <w:next w:val="Normal"/>
-    <w:link w:val="IntenseQuoteChar"/>
+    <w:link w:val="CitadestacadaCar"/>
     <w:uiPriority w:val="30"/>
     <w:qFormat/>
     <w:rsid w:val="0066777B"/>
@@ -1016,10 +1067,10 @@
       <w:color w:val="2F5496" w:themeColor="accent1" w:themeShade="BF"/>
     </w:rPr>
   </w:style>
-  <w:style w:type="character" w:customStyle="1" w:styleId="IntenseQuoteChar">
-    <w:name w:val="Intense Quote Char"/>
-    <w:basedOn w:val="DefaultParagraphFont"/>
-    <w:link w:val="IntenseQuote"/>
+  <w:style w:type="character" w:customStyle="1" w:styleId="CitadestacadaCar">
+    <w:name w:val="Cita destacada Car"/>
+    <w:basedOn w:val="Fuentedeprrafopredeter"/>
+    <w:link w:val="Citadestacada"/>
     <w:uiPriority w:val="30"/>
     <w:rsid w:val="0066777B"/>
     <w:rPr>
@@ -1028,9 +1079,9 @@
       <w:color w:val="2F5496" w:themeColor="accent1" w:themeShade="BF"/>
     </w:rPr>
   </w:style>
-  <w:style w:type="character" w:styleId="IntenseReference">
+  <w:style w:type="character" w:styleId="Referenciaintensa">
     <w:name w:val="Intense Reference"/>
-    <w:basedOn w:val="DefaultParagraphFont"/>
+    <w:basedOn w:val="Fuentedeprrafopredeter"/>
     <w:uiPriority w:val="32"/>
     <w:qFormat/>
     <w:rsid w:val="0066777B"/>

</xml_diff>